<commit_message>
Section 2: Creating with API requests
</commit_message>
<xml_diff>
--- a/Portfolio Postman the complete guide.docx
+++ b/Portfolio Postman the complete guide.docx
@@ -29,7 +29,13 @@
       </w:r>
       <w:proofErr w:type="gramEnd"/>
       <w:r>
-        <w:t xml:space="preserve"> the application, so had to get used to the interface at first, which is a bit different to the one shown on the Udemy course (I suppose it’s an older version). </w:t>
+        <w:t xml:space="preserve"> the application, so </w:t>
+      </w:r>
+      <w:r>
+        <w:t xml:space="preserve">I </w:t>
+      </w:r>
+      <w:r>
+        <w:t xml:space="preserve">had to get used to the interface at first, which is a bit different to the one shown on the Udemy course (I suppose it’s an older version). </w:t>
       </w:r>
       <w:proofErr w:type="gramStart"/>
       <w:r>
@@ -385,9 +391,6 @@
       </w:r>
       <w:r>
         <w:br/>
-      </w:r>
-      <w:r>
-        <w:lastRenderedPageBreak/>
         <w:t>Finished the first section on 03/10:</w:t>
       </w:r>
       <w:r>
@@ -397,6 +400,7 @@
         <w:rPr>
           <w:noProof/>
         </w:rPr>
+        <w:lastRenderedPageBreak/>
         <w:drawing>
           <wp:inline distT="0" distB="0" distL="0" distR="0" wp14:anchorId="35BC2427" wp14:editId="73DB9E74">
             <wp:extent cx="4241165" cy="3248025"/>
@@ -445,6 +449,761 @@
             </a:graphic>
           </wp:inline>
         </w:drawing>
+      </w:r>
+      <w:r>
+        <w:br/>
+      </w:r>
+    </w:p>
+    <w:p>
+      <w:r>
+        <w:br w:type="page"/>
+      </w:r>
+    </w:p>
+    <w:p>
+      <w:pPr>
+        <w:pStyle w:val="Heading2"/>
+      </w:pPr>
+      <w:r>
+        <w:lastRenderedPageBreak/>
+        <w:t xml:space="preserve">Section </w:t>
+      </w:r>
+      <w:r>
+        <w:t>2</w:t>
+      </w:r>
+      <w:r>
+        <w:t xml:space="preserve">: </w:t>
+      </w:r>
+      <w:r>
+        <w:t>Creating with API requests</w:t>
+      </w:r>
+    </w:p>
+    <w:p>
+      <w:r>
+        <w:t>In this section, we started by creating a request bin that could handle our requests that we created on Postman. This was the result</w:t>
+      </w:r>
+      <w:r>
+        <w:t>:</w:t>
+      </w:r>
+      <w:r>
+        <w:br/>
+      </w:r>
+      <w:r>
+        <w:rPr>
+          <w:noProof/>
+        </w:rPr>
+        <w:drawing>
+          <wp:inline distT="0" distB="0" distL="0" distR="0" wp14:anchorId="59531087" wp14:editId="7C2CF7B9">
+            <wp:extent cx="5760720" cy="3092450"/>
+            <wp:effectExtent l="0" t="0" r="0" b="0"/>
+            <wp:docPr id="1" name="Picture 1" descr="Graphical user interface, text, application, email&#10;&#10;Description automatically generated"/>
+            <wp:cNvGraphicFramePr>
+              <a:graphicFrameLocks xmlns:a="http://schemas.openxmlformats.org/drawingml/2006/main" noChangeAspect="1"/>
+            </wp:cNvGraphicFramePr>
+            <a:graphic xmlns:a="http://schemas.openxmlformats.org/drawingml/2006/main">
+              <a:graphicData uri="http://schemas.openxmlformats.org/drawingml/2006/picture">
+                <pic:pic xmlns:pic="http://schemas.openxmlformats.org/drawingml/2006/picture">
+                  <pic:nvPicPr>
+                    <pic:cNvPr id="1" name="Picture 1" descr="Graphical user interface, text, application, email&#10;&#10;Description automatically generated"/>
+                    <pic:cNvPicPr>
+                      <a:picLocks noChangeAspect="1" noChangeArrowheads="1"/>
+                    </pic:cNvPicPr>
+                  </pic:nvPicPr>
+                  <pic:blipFill>
+                    <a:blip r:embed="rId10" cstate="print">
+                      <a:extLst>
+                        <a:ext uri="{28A0092B-C50C-407E-A947-70E740481C1C}">
+                          <a14:useLocalDpi xmlns:a14="http://schemas.microsoft.com/office/drawing/2010/main" val="0"/>
+                        </a:ext>
+                      </a:extLst>
+                    </a:blip>
+                    <a:srcRect/>
+                    <a:stretch>
+                      <a:fillRect/>
+                    </a:stretch>
+                  </pic:blipFill>
+                  <pic:spPr bwMode="auto">
+                    <a:xfrm>
+                      <a:off x="0" y="0"/>
+                      <a:ext cx="5760720" cy="3092450"/>
+                    </a:xfrm>
+                    <a:prstGeom prst="rect">
+                      <a:avLst/>
+                    </a:prstGeom>
+                    <a:noFill/>
+                    <a:ln>
+                      <a:noFill/>
+                    </a:ln>
+                  </pic:spPr>
+                </pic:pic>
+              </a:graphicData>
+            </a:graphic>
+          </wp:inline>
+        </w:drawing>
+      </w:r>
+      <w:r>
+        <w:t xml:space="preserve"> </w:t>
+      </w:r>
+    </w:p>
+    <w:p>
+      <w:r>
+        <w:t>Then we explored path variables, which I figured out quite quickly by the clear examples given on Udemy. We were also shown how to change something in a request url:</w:t>
+      </w:r>
+      <w:r>
+        <w:br/>
+      </w:r>
+      <w:r>
+        <w:rPr>
+          <w:noProof/>
+        </w:rPr>
+        <w:drawing>
+          <wp:inline distT="0" distB="0" distL="0" distR="0" wp14:anchorId="22EAE994" wp14:editId="061BE870">
+            <wp:extent cx="5760720" cy="1804035"/>
+            <wp:effectExtent l="0" t="0" r="0" b="5715"/>
+            <wp:docPr id="8" name="Picture 8" descr="Table&#10;&#10;Description automatically generated"/>
+            <wp:cNvGraphicFramePr>
+              <a:graphicFrameLocks xmlns:a="http://schemas.openxmlformats.org/drawingml/2006/main" noChangeAspect="1"/>
+            </wp:cNvGraphicFramePr>
+            <a:graphic xmlns:a="http://schemas.openxmlformats.org/drawingml/2006/main">
+              <a:graphicData uri="http://schemas.openxmlformats.org/drawingml/2006/picture">
+                <pic:pic xmlns:pic="http://schemas.openxmlformats.org/drawingml/2006/picture">
+                  <pic:nvPicPr>
+                    <pic:cNvPr id="8" name="Picture 8" descr="Table&#10;&#10;Description automatically generated"/>
+                    <pic:cNvPicPr>
+                      <a:picLocks noChangeAspect="1" noChangeArrowheads="1"/>
+                    </pic:cNvPicPr>
+                  </pic:nvPicPr>
+                  <pic:blipFill>
+                    <a:blip r:embed="rId11" cstate="print">
+                      <a:extLst>
+                        <a:ext uri="{28A0092B-C50C-407E-A947-70E740481C1C}">
+                          <a14:useLocalDpi xmlns:a14="http://schemas.microsoft.com/office/drawing/2010/main" val="0"/>
+                        </a:ext>
+                      </a:extLst>
+                    </a:blip>
+                    <a:srcRect/>
+                    <a:stretch>
+                      <a:fillRect/>
+                    </a:stretch>
+                  </pic:blipFill>
+                  <pic:spPr bwMode="auto">
+                    <a:xfrm>
+                      <a:off x="0" y="0"/>
+                      <a:ext cx="5760720" cy="1804035"/>
+                    </a:xfrm>
+                    <a:prstGeom prst="rect">
+                      <a:avLst/>
+                    </a:prstGeom>
+                    <a:noFill/>
+                    <a:ln>
+                      <a:noFill/>
+                    </a:ln>
+                  </pic:spPr>
+                </pic:pic>
+              </a:graphicData>
+            </a:graphic>
+          </wp:inline>
+        </w:drawing>
+      </w:r>
+    </w:p>
+    <w:p>
+      <w:r>
+        <w:br w:type="page"/>
+      </w:r>
+    </w:p>
+    <w:p>
+      <w:r>
+        <w:lastRenderedPageBreak/>
+        <w:t xml:space="preserve">Next up, we explored the </w:t>
+      </w:r>
+      <w:proofErr w:type="gramStart"/>
+      <w:r>
+        <w:t xml:space="preserve">different </w:t>
+      </w:r>
+      <w:r>
+        <w:t xml:space="preserve"> tab</w:t>
+      </w:r>
+      <w:r>
+        <w:t>s</w:t>
+      </w:r>
+      <w:proofErr w:type="gramEnd"/>
+      <w:r>
+        <w:t xml:space="preserve"> and we created </w:t>
+      </w:r>
+      <w:r>
+        <w:t xml:space="preserve">some examples </w:t>
+      </w:r>
+      <w:r>
+        <w:t>on the request bin that we created</w:t>
+      </w:r>
+      <w:r>
+        <w:t>.</w:t>
+      </w:r>
+      <w:r>
+        <w:br/>
+        <w:t>Headers:</w:t>
+      </w:r>
+      <w:r>
+        <w:br/>
+      </w:r>
+      <w:r>
+        <w:rPr>
+          <w:noProof/>
+        </w:rPr>
+        <w:drawing>
+          <wp:inline distT="0" distB="0" distL="0" distR="0" wp14:anchorId="574B23E0" wp14:editId="7B9A1DE9">
+            <wp:extent cx="6270052" cy="2266950"/>
+            <wp:effectExtent l="0" t="0" r="0" b="0"/>
+            <wp:docPr id="9" name="Picture 9" descr="Graphical user interface, text, application, email, Teams&#10;&#10;Description automatically generated"/>
+            <wp:cNvGraphicFramePr>
+              <a:graphicFrameLocks xmlns:a="http://schemas.openxmlformats.org/drawingml/2006/main" noChangeAspect="1"/>
+            </wp:cNvGraphicFramePr>
+            <a:graphic xmlns:a="http://schemas.openxmlformats.org/drawingml/2006/main">
+              <a:graphicData uri="http://schemas.openxmlformats.org/drawingml/2006/picture">
+                <pic:pic xmlns:pic="http://schemas.openxmlformats.org/drawingml/2006/picture">
+                  <pic:nvPicPr>
+                    <pic:cNvPr id="9" name="Picture 9" descr="Graphical user interface, text, application, email, Teams&#10;&#10;Description automatically generated"/>
+                    <pic:cNvPicPr>
+                      <a:picLocks noChangeAspect="1" noChangeArrowheads="1"/>
+                    </pic:cNvPicPr>
+                  </pic:nvPicPr>
+                  <pic:blipFill>
+                    <a:blip r:embed="rId12" cstate="print">
+                      <a:extLst>
+                        <a:ext uri="{28A0092B-C50C-407E-A947-70E740481C1C}">
+                          <a14:useLocalDpi xmlns:a14="http://schemas.microsoft.com/office/drawing/2010/main" val="0"/>
+                        </a:ext>
+                      </a:extLst>
+                    </a:blip>
+                    <a:srcRect/>
+                    <a:stretch>
+                      <a:fillRect/>
+                    </a:stretch>
+                  </pic:blipFill>
+                  <pic:spPr bwMode="auto">
+                    <a:xfrm>
+                      <a:off x="0" y="0"/>
+                      <a:ext cx="6289157" cy="2273858"/>
+                    </a:xfrm>
+                    <a:prstGeom prst="rect">
+                      <a:avLst/>
+                    </a:prstGeom>
+                    <a:noFill/>
+                    <a:ln>
+                      <a:noFill/>
+                    </a:ln>
+                  </pic:spPr>
+                </pic:pic>
+              </a:graphicData>
+            </a:graphic>
+          </wp:inline>
+        </w:drawing>
+      </w:r>
+      <w:r>
+        <w:br/>
+      </w:r>
+      <w:r>
+        <w:rPr>
+          <w:noProof/>
+        </w:rPr>
+        <w:drawing>
+          <wp:inline distT="0" distB="0" distL="0" distR="0" wp14:anchorId="07EE6F7A" wp14:editId="62468F15">
+            <wp:extent cx="3943350" cy="2481875"/>
+            <wp:effectExtent l="0" t="0" r="0" b="0"/>
+            <wp:docPr id="10" name="Picture 10" descr="Text&#10;&#10;Description automatically generated"/>
+            <wp:cNvGraphicFramePr>
+              <a:graphicFrameLocks xmlns:a="http://schemas.openxmlformats.org/drawingml/2006/main" noChangeAspect="1"/>
+            </wp:cNvGraphicFramePr>
+            <a:graphic xmlns:a="http://schemas.openxmlformats.org/drawingml/2006/main">
+              <a:graphicData uri="http://schemas.openxmlformats.org/drawingml/2006/picture">
+                <pic:pic xmlns:pic="http://schemas.openxmlformats.org/drawingml/2006/picture">
+                  <pic:nvPicPr>
+                    <pic:cNvPr id="10" name="Picture 10" descr="Text&#10;&#10;Description automatically generated"/>
+                    <pic:cNvPicPr>
+                      <a:picLocks noChangeAspect="1" noChangeArrowheads="1"/>
+                    </pic:cNvPicPr>
+                  </pic:nvPicPr>
+                  <pic:blipFill>
+                    <a:blip r:embed="rId13">
+                      <a:extLst>
+                        <a:ext uri="{28A0092B-C50C-407E-A947-70E740481C1C}">
+                          <a14:useLocalDpi xmlns:a14="http://schemas.microsoft.com/office/drawing/2010/main" val="0"/>
+                        </a:ext>
+                      </a:extLst>
+                    </a:blip>
+                    <a:srcRect/>
+                    <a:stretch>
+                      <a:fillRect/>
+                    </a:stretch>
+                  </pic:blipFill>
+                  <pic:spPr bwMode="auto">
+                    <a:xfrm>
+                      <a:off x="0" y="0"/>
+                      <a:ext cx="3960068" cy="2492397"/>
+                    </a:xfrm>
+                    <a:prstGeom prst="rect">
+                      <a:avLst/>
+                    </a:prstGeom>
+                    <a:noFill/>
+                    <a:ln>
+                      <a:noFill/>
+                    </a:ln>
+                  </pic:spPr>
+                </pic:pic>
+              </a:graphicData>
+            </a:graphic>
+          </wp:inline>
+        </w:drawing>
+      </w:r>
+      <w:r>
+        <w:br/>
+        <w:t>Body:</w:t>
+      </w:r>
+      <w:r>
+        <w:br/>
+      </w:r>
+      <w:r>
+        <w:rPr>
+          <w:noProof/>
+        </w:rPr>
+        <w:drawing>
+          <wp:inline distT="0" distB="0" distL="0" distR="0" wp14:anchorId="7C5402A8" wp14:editId="28E134E8">
+            <wp:extent cx="5760720" cy="1670685"/>
+            <wp:effectExtent l="0" t="0" r="0" b="5715"/>
+            <wp:docPr id="11" name="Picture 11" descr="Graphical user interface, text, application, email&#10;&#10;Description automatically generated"/>
+            <wp:cNvGraphicFramePr>
+              <a:graphicFrameLocks xmlns:a="http://schemas.openxmlformats.org/drawingml/2006/main" noChangeAspect="1"/>
+            </wp:cNvGraphicFramePr>
+            <a:graphic xmlns:a="http://schemas.openxmlformats.org/drawingml/2006/main">
+              <a:graphicData uri="http://schemas.openxmlformats.org/drawingml/2006/picture">
+                <pic:pic xmlns:pic="http://schemas.openxmlformats.org/drawingml/2006/picture">
+                  <pic:nvPicPr>
+                    <pic:cNvPr id="11" name="Picture 11" descr="Graphical user interface, text, application, email&#10;&#10;Description automatically generated"/>
+                    <pic:cNvPicPr>
+                      <a:picLocks noChangeAspect="1" noChangeArrowheads="1"/>
+                    </pic:cNvPicPr>
+                  </pic:nvPicPr>
+                  <pic:blipFill>
+                    <a:blip r:embed="rId14" cstate="print">
+                      <a:extLst>
+                        <a:ext uri="{28A0092B-C50C-407E-A947-70E740481C1C}">
+                          <a14:useLocalDpi xmlns:a14="http://schemas.microsoft.com/office/drawing/2010/main" val="0"/>
+                        </a:ext>
+                      </a:extLst>
+                    </a:blip>
+                    <a:srcRect/>
+                    <a:stretch>
+                      <a:fillRect/>
+                    </a:stretch>
+                  </pic:blipFill>
+                  <pic:spPr bwMode="auto">
+                    <a:xfrm>
+                      <a:off x="0" y="0"/>
+                      <a:ext cx="5760720" cy="1670685"/>
+                    </a:xfrm>
+                    <a:prstGeom prst="rect">
+                      <a:avLst/>
+                    </a:prstGeom>
+                    <a:noFill/>
+                    <a:ln>
+                      <a:noFill/>
+                    </a:ln>
+                  </pic:spPr>
+                </pic:pic>
+              </a:graphicData>
+            </a:graphic>
+          </wp:inline>
+        </w:drawing>
+      </w:r>
+      <w:r>
+        <w:br/>
+      </w:r>
+      <w:r>
+        <w:rPr>
+          <w:noProof/>
+        </w:rPr>
+        <w:drawing>
+          <wp:inline distT="0" distB="0" distL="0" distR="0" wp14:anchorId="437A1835" wp14:editId="30A9BFBB">
+            <wp:extent cx="3114675" cy="1171575"/>
+            <wp:effectExtent l="0" t="0" r="9525" b="9525"/>
+            <wp:docPr id="12" name="Picture 12" descr="A picture containing table&#10;&#10;Description automatically generated"/>
+            <wp:cNvGraphicFramePr>
+              <a:graphicFrameLocks xmlns:a="http://schemas.openxmlformats.org/drawingml/2006/main" noChangeAspect="1"/>
+            </wp:cNvGraphicFramePr>
+            <a:graphic xmlns:a="http://schemas.openxmlformats.org/drawingml/2006/main">
+              <a:graphicData uri="http://schemas.openxmlformats.org/drawingml/2006/picture">
+                <pic:pic xmlns:pic="http://schemas.openxmlformats.org/drawingml/2006/picture">
+                  <pic:nvPicPr>
+                    <pic:cNvPr id="12" name="Picture 12" descr="A picture containing table&#10;&#10;Description automatically generated"/>
+                    <pic:cNvPicPr>
+                      <a:picLocks noChangeAspect="1" noChangeArrowheads="1"/>
+                    </pic:cNvPicPr>
+                  </pic:nvPicPr>
+                  <pic:blipFill>
+                    <a:blip r:embed="rId15">
+                      <a:extLst>
+                        <a:ext uri="{28A0092B-C50C-407E-A947-70E740481C1C}">
+                          <a14:useLocalDpi xmlns:a14="http://schemas.microsoft.com/office/drawing/2010/main" val="0"/>
+                        </a:ext>
+                      </a:extLst>
+                    </a:blip>
+                    <a:srcRect/>
+                    <a:stretch>
+                      <a:fillRect/>
+                    </a:stretch>
+                  </pic:blipFill>
+                  <pic:spPr bwMode="auto">
+                    <a:xfrm>
+                      <a:off x="0" y="0"/>
+                      <a:ext cx="3114675" cy="1171575"/>
+                    </a:xfrm>
+                    <a:prstGeom prst="rect">
+                      <a:avLst/>
+                    </a:prstGeom>
+                    <a:noFill/>
+                    <a:ln>
+                      <a:noFill/>
+                    </a:ln>
+                  </pic:spPr>
+                </pic:pic>
+              </a:graphicData>
+            </a:graphic>
+          </wp:inline>
+        </w:drawing>
+      </w:r>
+      <w:r>
+        <w:br/>
+      </w:r>
+      <w:r>
+        <w:br/>
+      </w:r>
+      <w:r>
+        <w:br/>
+      </w:r>
+      <w:r>
+        <w:lastRenderedPageBreak/>
+        <w:t>We also learnt the difference between</w:t>
+      </w:r>
+      <w:r>
+        <w:t xml:space="preserve"> form-data and x-www-form-</w:t>
+      </w:r>
+      <w:proofErr w:type="spellStart"/>
+      <w:r>
+        <w:t>urlencoded</w:t>
+      </w:r>
+      <w:proofErr w:type="spellEnd"/>
+      <w:r>
+        <w:t xml:space="preserve">, which will </w:t>
+      </w:r>
+      <w:proofErr w:type="spellStart"/>
+      <w:r>
+        <w:t>url</w:t>
+      </w:r>
+      <w:proofErr w:type="spellEnd"/>
+      <w:r>
+        <w:t xml:space="preserve"> encode the values that we submit. We can also make use of json, but we need to specify it in the raw tab and make sure it’s selected in json format, which will change or add </w:t>
+      </w:r>
+      <w:proofErr w:type="gramStart"/>
+      <w:r>
+        <w:t>an</w:t>
+      </w:r>
+      <w:proofErr w:type="gramEnd"/>
+      <w:r>
+        <w:t xml:space="preserve"> header called Content-Type with the value “</w:t>
+      </w:r>
+      <w:r>
+        <w:t>application/json</w:t>
+      </w:r>
+      <w:r>
+        <w:t>”, so the server already knows that it’s written in json format.</w:t>
+      </w:r>
+      <w:r>
+        <w:br/>
+      </w:r>
+      <w:r>
+        <w:br/>
+        <w:t xml:space="preserve">Lastly for binary, we use this to send information to send to your </w:t>
+      </w:r>
+      <w:proofErr w:type="spellStart"/>
+      <w:r>
+        <w:t>api</w:t>
+      </w:r>
+      <w:proofErr w:type="spellEnd"/>
+      <w:r>
+        <w:t xml:space="preserve"> or server, but that we can’t directly enter through postman (for example an image).</w:t>
+      </w:r>
+      <w:r>
+        <w:br/>
+      </w:r>
+      <w:r>
+        <w:br/>
+        <w:t>Then we also saw that it’s possible to copy a request and import it on Postman and  to paste it as a raw text.</w:t>
+      </w:r>
+      <w:r>
+        <w:br/>
+      </w:r>
+      <w:r>
+        <w:rPr>
+          <w:noProof/>
+        </w:rPr>
+        <w:drawing>
+          <wp:inline distT="0" distB="0" distL="0" distR="0" wp14:anchorId="138F24D1" wp14:editId="5E0CEE4B">
+            <wp:extent cx="5760720" cy="4365625"/>
+            <wp:effectExtent l="0" t="0" r="0" b="0"/>
+            <wp:docPr id="13" name="Picture 13" descr="Text&#10;&#10;Description automatically generated"/>
+            <wp:cNvGraphicFramePr>
+              <a:graphicFrameLocks xmlns:a="http://schemas.openxmlformats.org/drawingml/2006/main" noChangeAspect="1"/>
+            </wp:cNvGraphicFramePr>
+            <a:graphic xmlns:a="http://schemas.openxmlformats.org/drawingml/2006/main">
+              <a:graphicData uri="http://schemas.openxmlformats.org/drawingml/2006/picture">
+                <pic:pic xmlns:pic="http://schemas.openxmlformats.org/drawingml/2006/picture">
+                  <pic:nvPicPr>
+                    <pic:cNvPr id="13" name="Picture 13" descr="Text&#10;&#10;Description automatically generated"/>
+                    <pic:cNvPicPr>
+                      <a:picLocks noChangeAspect="1" noChangeArrowheads="1"/>
+                    </pic:cNvPicPr>
+                  </pic:nvPicPr>
+                  <pic:blipFill>
+                    <a:blip r:embed="rId16">
+                      <a:extLst>
+                        <a:ext uri="{28A0092B-C50C-407E-A947-70E740481C1C}">
+                          <a14:useLocalDpi xmlns:a14="http://schemas.microsoft.com/office/drawing/2010/main" val="0"/>
+                        </a:ext>
+                      </a:extLst>
+                    </a:blip>
+                    <a:srcRect/>
+                    <a:stretch>
+                      <a:fillRect/>
+                    </a:stretch>
+                  </pic:blipFill>
+                  <pic:spPr bwMode="auto">
+                    <a:xfrm>
+                      <a:off x="0" y="0"/>
+                      <a:ext cx="5760720" cy="4365625"/>
+                    </a:xfrm>
+                    <a:prstGeom prst="rect">
+                      <a:avLst/>
+                    </a:prstGeom>
+                    <a:noFill/>
+                    <a:ln>
+                      <a:noFill/>
+                    </a:ln>
+                  </pic:spPr>
+                </pic:pic>
+              </a:graphicData>
+            </a:graphic>
+          </wp:inline>
+        </w:drawing>
+      </w:r>
+      <w:r>
+        <w:br/>
+        <w:t>It will fill in all the information (headers, body, etc.) on Postman</w:t>
+      </w:r>
+      <w:r>
+        <w:br/>
+      </w:r>
+      <w:r>
+        <w:br/>
+      </w:r>
+    </w:p>
+    <w:p>
+      <w:r>
+        <w:br w:type="page"/>
+      </w:r>
+    </w:p>
+    <w:p>
+      <w:r>
+        <w:lastRenderedPageBreak/>
+        <w:t>For the cookies part, I didn’t have a cookie header on my request bin, so I couldn’t really show pictures, but I followed along and understood everything that was shown on the course.</w:t>
+      </w:r>
+      <w:r>
+        <w:br/>
+      </w:r>
+      <w:r>
+        <w:rPr>
+          <w:noProof/>
+        </w:rPr>
+        <w:drawing>
+          <wp:inline distT="0" distB="0" distL="0" distR="0" wp14:anchorId="2563C39B" wp14:editId="5444F99F">
+            <wp:extent cx="5000625" cy="3840868"/>
+            <wp:effectExtent l="0" t="0" r="0" b="7620"/>
+            <wp:docPr id="14" name="Picture 14" descr="Table&#10;&#10;Description automatically generated"/>
+            <wp:cNvGraphicFramePr>
+              <a:graphicFrameLocks xmlns:a="http://schemas.openxmlformats.org/drawingml/2006/main" noChangeAspect="1"/>
+            </wp:cNvGraphicFramePr>
+            <a:graphic xmlns:a="http://schemas.openxmlformats.org/drawingml/2006/main">
+              <a:graphicData uri="http://schemas.openxmlformats.org/drawingml/2006/picture">
+                <pic:pic xmlns:pic="http://schemas.openxmlformats.org/drawingml/2006/picture">
+                  <pic:nvPicPr>
+                    <pic:cNvPr id="14" name="Picture 14" descr="Table&#10;&#10;Description automatically generated"/>
+                    <pic:cNvPicPr>
+                      <a:picLocks noChangeAspect="1" noChangeArrowheads="1"/>
+                    </pic:cNvPicPr>
+                  </pic:nvPicPr>
+                  <pic:blipFill>
+                    <a:blip r:embed="rId17">
+                      <a:extLst>
+                        <a:ext uri="{28A0092B-C50C-407E-A947-70E740481C1C}">
+                          <a14:useLocalDpi xmlns:a14="http://schemas.microsoft.com/office/drawing/2010/main" val="0"/>
+                        </a:ext>
+                      </a:extLst>
+                    </a:blip>
+                    <a:srcRect/>
+                    <a:stretch>
+                      <a:fillRect/>
+                    </a:stretch>
+                  </pic:blipFill>
+                  <pic:spPr bwMode="auto">
+                    <a:xfrm>
+                      <a:off x="0" y="0"/>
+                      <a:ext cx="5007104" cy="3845845"/>
+                    </a:xfrm>
+                    <a:prstGeom prst="rect">
+                      <a:avLst/>
+                    </a:prstGeom>
+                    <a:noFill/>
+                    <a:ln>
+                      <a:noFill/>
+                    </a:ln>
+                  </pic:spPr>
+                </pic:pic>
+              </a:graphicData>
+            </a:graphic>
+          </wp:inline>
+        </w:drawing>
+      </w:r>
+      <w:r>
+        <w:br/>
+      </w:r>
+      <w:r>
+        <w:rPr>
+          <w:noProof/>
+        </w:rPr>
+        <w:drawing>
+          <wp:inline distT="0" distB="0" distL="0" distR="0" wp14:anchorId="55937DD9" wp14:editId="0BF9EB06">
+            <wp:extent cx="4810125" cy="3125627"/>
+            <wp:effectExtent l="0" t="0" r="0" b="0"/>
+            <wp:docPr id="15" name="Picture 15" descr="Graphical user interface, application, Teams&#10;&#10;Description automatically generated"/>
+            <wp:cNvGraphicFramePr>
+              <a:graphicFrameLocks xmlns:a="http://schemas.openxmlformats.org/drawingml/2006/main" noChangeAspect="1"/>
+            </wp:cNvGraphicFramePr>
+            <a:graphic xmlns:a="http://schemas.openxmlformats.org/drawingml/2006/main">
+              <a:graphicData uri="http://schemas.openxmlformats.org/drawingml/2006/picture">
+                <pic:pic xmlns:pic="http://schemas.openxmlformats.org/drawingml/2006/picture">
+                  <pic:nvPicPr>
+                    <pic:cNvPr id="15" name="Picture 15" descr="Graphical user interface, application, Teams&#10;&#10;Description automatically generated"/>
+                    <pic:cNvPicPr>
+                      <a:picLocks noChangeAspect="1" noChangeArrowheads="1"/>
+                    </pic:cNvPicPr>
+                  </pic:nvPicPr>
+                  <pic:blipFill>
+                    <a:blip r:embed="rId18" cstate="print">
+                      <a:extLst>
+                        <a:ext uri="{28A0092B-C50C-407E-A947-70E740481C1C}">
+                          <a14:useLocalDpi xmlns:a14="http://schemas.microsoft.com/office/drawing/2010/main" val="0"/>
+                        </a:ext>
+                      </a:extLst>
+                    </a:blip>
+                    <a:srcRect/>
+                    <a:stretch>
+                      <a:fillRect/>
+                    </a:stretch>
+                  </pic:blipFill>
+                  <pic:spPr bwMode="auto">
+                    <a:xfrm>
+                      <a:off x="0" y="0"/>
+                      <a:ext cx="4814159" cy="3128248"/>
+                    </a:xfrm>
+                    <a:prstGeom prst="rect">
+                      <a:avLst/>
+                    </a:prstGeom>
+                    <a:noFill/>
+                    <a:ln>
+                      <a:noFill/>
+                    </a:ln>
+                  </pic:spPr>
+                </pic:pic>
+              </a:graphicData>
+            </a:graphic>
+          </wp:inline>
+        </w:drawing>
+      </w:r>
+      <w:r>
+        <w:br/>
+      </w:r>
+      <w:r>
+        <w:lastRenderedPageBreak/>
+        <w:t>But I could add a domain name and add a cookie myself, which I did:</w:t>
+      </w:r>
+      <w:r>
+        <w:br/>
+      </w:r>
+      <w:r>
+        <w:rPr>
+          <w:noProof/>
+        </w:rPr>
+        <w:drawing>
+          <wp:inline distT="0" distB="0" distL="0" distR="0" wp14:anchorId="3A73389C" wp14:editId="49496C99">
+            <wp:extent cx="5760720" cy="3909060"/>
+            <wp:effectExtent l="0" t="0" r="0" b="0"/>
+            <wp:docPr id="16" name="Picture 16" descr="Graphical user interface, application&#10;&#10;Description automatically generated"/>
+            <wp:cNvGraphicFramePr>
+              <a:graphicFrameLocks xmlns:a="http://schemas.openxmlformats.org/drawingml/2006/main" noChangeAspect="1"/>
+            </wp:cNvGraphicFramePr>
+            <a:graphic xmlns:a="http://schemas.openxmlformats.org/drawingml/2006/main">
+              <a:graphicData uri="http://schemas.openxmlformats.org/drawingml/2006/picture">
+                <pic:pic xmlns:pic="http://schemas.openxmlformats.org/drawingml/2006/picture">
+                  <pic:nvPicPr>
+                    <pic:cNvPr id="16" name="Picture 16" descr="Graphical user interface, application&#10;&#10;Description automatically generated"/>
+                    <pic:cNvPicPr>
+                      <a:picLocks noChangeAspect="1" noChangeArrowheads="1"/>
+                    </pic:cNvPicPr>
+                  </pic:nvPicPr>
+                  <pic:blipFill>
+                    <a:blip r:embed="rId19">
+                      <a:extLst>
+                        <a:ext uri="{28A0092B-C50C-407E-A947-70E740481C1C}">
+                          <a14:useLocalDpi xmlns:a14="http://schemas.microsoft.com/office/drawing/2010/main" val="0"/>
+                        </a:ext>
+                      </a:extLst>
+                    </a:blip>
+                    <a:srcRect/>
+                    <a:stretch>
+                      <a:fillRect/>
+                    </a:stretch>
+                  </pic:blipFill>
+                  <pic:spPr bwMode="auto">
+                    <a:xfrm>
+                      <a:off x="0" y="0"/>
+                      <a:ext cx="5760720" cy="3909060"/>
+                    </a:xfrm>
+                    <a:prstGeom prst="rect">
+                      <a:avLst/>
+                    </a:prstGeom>
+                    <a:noFill/>
+                    <a:ln>
+                      <a:noFill/>
+                    </a:ln>
+                  </pic:spPr>
+                </pic:pic>
+              </a:graphicData>
+            </a:graphic>
+          </wp:inline>
+        </w:drawing>
+      </w:r>
+    </w:p>
+    <w:p>
+      <w:r>
+        <w:t>Next time we use a request on example.com, this cookie will also be shown.</w:t>
+      </w:r>
+      <w:r>
+        <w:br/>
+      </w:r>
+      <w:r>
+        <w:br/>
+        <w:t>How to save a collection and how to save a request to a collection was already shown in section one, but I followed along just in case of any additional information.</w:t>
+      </w:r>
+      <w:r>
+        <w:t xml:space="preserve"> It was sometimes difficult to follow along since the interface has changed a lot compared to the one shown on the Udemy course.</w:t>
       </w:r>
     </w:p>
     <w:sectPr>
@@ -902,7 +1661,6 @@
   <w:style w:type="character" w:default="1" w:styleId="DefaultParagraphFont">
     <w:name w:val="Default Paragraph Font"/>
     <w:uiPriority w:val="1"/>
-    <w:semiHidden/>
     <w:unhideWhenUsed/>
   </w:style>
   <w:style w:type="table" w:default="1" w:styleId="TableNormal">

</xml_diff>

<commit_message>
Section 10, 12 & 14
</commit_message>
<xml_diff>
--- a/Portfolio Postman the complete guide.docx
+++ b/Portfolio Postman the complete guide.docx
@@ -4946,7 +4946,6 @@
         <w:t>randomGeneratedString</w:t>
       </w:r>
       <w:proofErr w:type="spellEnd"/>
-      <w:proofErr w:type="gramStart"/>
       <w:r>
         <w:rPr>
           <w:lang w:eastAsia="en-GB"/>
@@ -4957,14 +4956,7 @@
         <w:rPr>
           <w:lang w:eastAsia="en-GB"/>
         </w:rPr>
-        <w:t>.etc</w:t>
-      </w:r>
-      <w:proofErr w:type="gramEnd"/>
-      <w:r>
-        <w:rPr>
-          <w:lang w:eastAsia="en-GB"/>
-        </w:rPr>
-        <w:t xml:space="preserve">  instead of  </w:t>
+        <w:t xml:space="preserve">.etc  instead of  </w:t>
       </w:r>
       <w:proofErr w:type="spellStart"/>
       <w:r>
@@ -5161,13 +5153,7 @@
         <w:rPr>
           <w:lang w:eastAsia="en-GB"/>
         </w:rPr>
-        <w:t xml:space="preserve">monitor collection’. </w:t>
-      </w:r>
-      <w:r>
-        <w:rPr>
-          <w:lang w:eastAsia="en-GB"/>
-        </w:rPr>
-        <w:t>We can also add different environments as shown in the picture below.</w:t>
+        <w:t>monitor collection’. We can also add different environments as shown in the picture below.</w:t>
       </w:r>
       <w:r>
         <w:rPr>
@@ -5607,19 +5593,7 @@
         <w:rPr>
           <w:lang w:eastAsia="en-GB"/>
         </w:rPr>
-        <w:t>(</w:t>
-      </w:r>
-      <w:r>
-        <w:rPr>
-          <w:lang w:eastAsia="en-GB"/>
-        </w:rPr>
-        <w:t>null</w:t>
-      </w:r>
-      <w:r>
-        <w:rPr>
-          <w:lang w:eastAsia="en-GB"/>
-        </w:rPr>
-        <w:t>);</w:t>
+        <w:t>(null);</w:t>
       </w:r>
       <w:r>
         <w:rPr>
@@ -5679,6 +5653,894 @@
             </a:graphic>
           </wp:inline>
         </w:drawing>
+      </w:r>
+    </w:p>
+    <w:p>
+      <w:pPr>
+        <w:rPr>
+          <w:lang w:eastAsia="en-GB"/>
+        </w:rPr>
+      </w:pPr>
+      <w:r>
+        <w:rPr>
+          <w:lang w:eastAsia="en-GB"/>
+        </w:rPr>
+        <w:br w:type="page"/>
+      </w:r>
+    </w:p>
+    <w:p>
+      <w:pPr>
+        <w:pStyle w:val="Heading2"/>
+        <w:rPr>
+          <w:lang w:eastAsia="en-GB"/>
+        </w:rPr>
+      </w:pPr>
+      <w:r>
+        <w:rPr>
+          <w:lang w:eastAsia="en-GB"/>
+        </w:rPr>
+        <w:lastRenderedPageBreak/>
+        <w:t>Section 10: Data driven tests: Running a request multiple times with different data sets</w:t>
+      </w:r>
+    </w:p>
+    <w:p>
+      <w:pPr>
+        <w:rPr>
+          <w:lang w:eastAsia="en-GB"/>
+        </w:rPr>
+      </w:pPr>
+    </w:p>
+    <w:p>
+      <w:pPr>
+        <w:rPr>
+          <w:lang w:eastAsia="en-GB"/>
+        </w:rPr>
+      </w:pPr>
+      <w:r>
+        <w:rPr>
+          <w:lang w:eastAsia="en-GB"/>
+        </w:rPr>
+        <w:t>If we have a data set with different values that we want to test for the same API to make a request, send different data or evaluate if the result is still the same for these different values.</w:t>
+      </w:r>
+      <w:r>
+        <w:rPr>
+          <w:lang w:eastAsia="en-GB"/>
+        </w:rPr>
+        <w:t>( for example if a company has special characters etc.)</w:t>
+      </w:r>
+      <w:r>
+        <w:rPr>
+          <w:lang w:eastAsia="en-GB"/>
+        </w:rPr>
+        <w:t xml:space="preserve"> </w:t>
+      </w:r>
+      <w:r>
+        <w:rPr>
+          <w:lang w:eastAsia="en-GB"/>
+        </w:rPr>
+        <w:br/>
+        <w:t>For this we can use pre-request scripts, variables and workflows, which is shown in the example below for some companies.</w:t>
+      </w:r>
+      <w:r>
+        <w:rPr>
+          <w:lang w:eastAsia="en-GB"/>
+        </w:rPr>
+        <w:br/>
+      </w:r>
+      <w:r>
+        <w:rPr>
+          <w:lang w:eastAsia="en-GB"/>
+        </w:rPr>
+        <w:br/>
+      </w:r>
+      <w:r>
+        <w:rPr>
+          <w:lang w:eastAsia="en-GB"/>
+        </w:rPr>
+        <w:br/>
+        <w:t>The body with the variable:</w:t>
+      </w:r>
+      <w:r>
+        <w:rPr>
+          <w:lang w:eastAsia="en-GB"/>
+        </w:rPr>
+        <w:br/>
+      </w:r>
+      <w:r>
+        <w:rPr>
+          <w:noProof/>
+        </w:rPr>
+        <w:drawing>
+          <wp:inline distT="0" distB="0" distL="0" distR="0" wp14:anchorId="64599AE2" wp14:editId="56103093">
+            <wp:extent cx="5760720" cy="2182495"/>
+            <wp:effectExtent l="0" t="0" r="0" b="8255"/>
+            <wp:docPr id="44" name="Picture 44" descr="Graphical user interface, text, application, email&#10;&#10;Description automatically generated"/>
+            <wp:cNvGraphicFramePr>
+              <a:graphicFrameLocks xmlns:a="http://schemas.openxmlformats.org/drawingml/2006/main" noChangeAspect="1"/>
+            </wp:cNvGraphicFramePr>
+            <a:graphic xmlns:a="http://schemas.openxmlformats.org/drawingml/2006/main">
+              <a:graphicData uri="http://schemas.openxmlformats.org/drawingml/2006/picture">
+                <pic:pic xmlns:pic="http://schemas.openxmlformats.org/drawingml/2006/picture">
+                  <pic:nvPicPr>
+                    <pic:cNvPr id="44" name="Picture 44" descr="Graphical user interface, text, application, email&#10;&#10;Description automatically generated"/>
+                    <pic:cNvPicPr>
+                      <a:picLocks noChangeAspect="1" noChangeArrowheads="1"/>
+                    </pic:cNvPicPr>
+                  </pic:nvPicPr>
+                  <pic:blipFill>
+                    <a:blip r:embed="rId45">
+                      <a:extLst>
+                        <a:ext uri="{28A0092B-C50C-407E-A947-70E740481C1C}">
+                          <a14:useLocalDpi xmlns:a14="http://schemas.microsoft.com/office/drawing/2010/main" val="0"/>
+                        </a:ext>
+                      </a:extLst>
+                    </a:blip>
+                    <a:srcRect/>
+                    <a:stretch>
+                      <a:fillRect/>
+                    </a:stretch>
+                  </pic:blipFill>
+                  <pic:spPr bwMode="auto">
+                    <a:xfrm>
+                      <a:off x="0" y="0"/>
+                      <a:ext cx="5760720" cy="2182495"/>
+                    </a:xfrm>
+                    <a:prstGeom prst="rect">
+                      <a:avLst/>
+                    </a:prstGeom>
+                    <a:noFill/>
+                    <a:ln>
+                      <a:noFill/>
+                    </a:ln>
+                  </pic:spPr>
+                </pic:pic>
+              </a:graphicData>
+            </a:graphic>
+          </wp:inline>
+        </w:drawing>
+      </w:r>
+      <w:r>
+        <w:rPr>
+          <w:lang w:eastAsia="en-GB"/>
+        </w:rPr>
+        <w:br/>
+      </w:r>
+      <w:r>
+        <w:rPr>
+          <w:lang w:eastAsia="en-GB"/>
+        </w:rPr>
+        <w:br/>
+        <w:t>The pre-request script that first sees if there already is a var companies and if not ,it’ll fill the array with my given values. Then it shifts through each of those values.</w:t>
+      </w:r>
+      <w:r>
+        <w:rPr>
+          <w:lang w:eastAsia="en-GB"/>
+        </w:rPr>
+        <w:br/>
+      </w:r>
+      <w:r>
+        <w:rPr>
+          <w:noProof/>
+        </w:rPr>
+        <w:drawing>
+          <wp:inline distT="0" distB="0" distL="0" distR="0" wp14:anchorId="4B84C40F" wp14:editId="24237207">
+            <wp:extent cx="5760720" cy="2619375"/>
+            <wp:effectExtent l="0" t="0" r="0" b="9525"/>
+            <wp:docPr id="45" name="Picture 45" descr="Graphical user interface, text, application, email&#10;&#10;Description automatically generated"/>
+            <wp:cNvGraphicFramePr>
+              <a:graphicFrameLocks xmlns:a="http://schemas.openxmlformats.org/drawingml/2006/main" noChangeAspect="1"/>
+            </wp:cNvGraphicFramePr>
+            <a:graphic xmlns:a="http://schemas.openxmlformats.org/drawingml/2006/main">
+              <a:graphicData uri="http://schemas.openxmlformats.org/drawingml/2006/picture">
+                <pic:pic xmlns:pic="http://schemas.openxmlformats.org/drawingml/2006/picture">
+                  <pic:nvPicPr>
+                    <pic:cNvPr id="45" name="Picture 45" descr="Graphical user interface, text, application, email&#10;&#10;Description automatically generated"/>
+                    <pic:cNvPicPr>
+                      <a:picLocks noChangeAspect="1" noChangeArrowheads="1"/>
+                    </pic:cNvPicPr>
+                  </pic:nvPicPr>
+                  <pic:blipFill>
+                    <a:blip r:embed="rId46">
+                      <a:extLst>
+                        <a:ext uri="{28A0092B-C50C-407E-A947-70E740481C1C}">
+                          <a14:useLocalDpi xmlns:a14="http://schemas.microsoft.com/office/drawing/2010/main" val="0"/>
+                        </a:ext>
+                      </a:extLst>
+                    </a:blip>
+                    <a:srcRect/>
+                    <a:stretch>
+                      <a:fillRect/>
+                    </a:stretch>
+                  </pic:blipFill>
+                  <pic:spPr bwMode="auto">
+                    <a:xfrm>
+                      <a:off x="0" y="0"/>
+                      <a:ext cx="5760720" cy="2619375"/>
+                    </a:xfrm>
+                    <a:prstGeom prst="rect">
+                      <a:avLst/>
+                    </a:prstGeom>
+                    <a:noFill/>
+                    <a:ln>
+                      <a:noFill/>
+                    </a:ln>
+                  </pic:spPr>
+                </pic:pic>
+              </a:graphicData>
+            </a:graphic>
+          </wp:inline>
+        </w:drawing>
+      </w:r>
+      <w:r>
+        <w:rPr>
+          <w:lang w:eastAsia="en-GB"/>
+        </w:rPr>
+        <w:br/>
+      </w:r>
+      <w:r>
+        <w:rPr>
+          <w:lang w:eastAsia="en-GB"/>
+        </w:rPr>
+        <w:br/>
+      </w:r>
+    </w:p>
+    <w:p>
+      <w:pPr>
+        <w:rPr>
+          <w:lang w:eastAsia="en-GB"/>
+        </w:rPr>
+      </w:pPr>
+      <w:r>
+        <w:rPr>
+          <w:lang w:eastAsia="en-GB"/>
+        </w:rPr>
+        <w:br w:type="page"/>
+      </w:r>
+    </w:p>
+    <w:p>
+      <w:pPr>
+        <w:rPr>
+          <w:lang w:eastAsia="en-GB"/>
+        </w:rPr>
+      </w:pPr>
+      <w:r>
+        <w:rPr>
+          <w:lang w:eastAsia="en-GB"/>
+        </w:rPr>
+        <w:lastRenderedPageBreak/>
+        <w:t xml:space="preserve">Tests that </w:t>
+      </w:r>
+      <w:proofErr w:type="gramStart"/>
+      <w:r>
+        <w:rPr>
+          <w:lang w:eastAsia="en-GB"/>
+        </w:rPr>
+        <w:t>checks</w:t>
+      </w:r>
+      <w:proofErr w:type="gramEnd"/>
+      <w:r>
+        <w:rPr>
+          <w:lang w:eastAsia="en-GB"/>
+        </w:rPr>
+        <w:t xml:space="preserve"> if I went through all the companies I’ve listed so it stops after going through them all:</w:t>
+      </w:r>
+      <w:r>
+        <w:rPr>
+          <w:lang w:eastAsia="en-GB"/>
+        </w:rPr>
+        <w:br/>
+      </w:r>
+      <w:r>
+        <w:rPr>
+          <w:noProof/>
+        </w:rPr>
+        <w:drawing>
+          <wp:inline distT="0" distB="0" distL="0" distR="0" wp14:anchorId="34881A59" wp14:editId="31FAAB59">
+            <wp:extent cx="5760720" cy="2579370"/>
+            <wp:effectExtent l="0" t="0" r="0" b="0"/>
+            <wp:docPr id="46" name="Picture 46" descr="Graphical user interface, text, application, email&#10;&#10;Description automatically generated"/>
+            <wp:cNvGraphicFramePr>
+              <a:graphicFrameLocks xmlns:a="http://schemas.openxmlformats.org/drawingml/2006/main" noChangeAspect="1"/>
+            </wp:cNvGraphicFramePr>
+            <a:graphic xmlns:a="http://schemas.openxmlformats.org/drawingml/2006/main">
+              <a:graphicData uri="http://schemas.openxmlformats.org/drawingml/2006/picture">
+                <pic:pic xmlns:pic="http://schemas.openxmlformats.org/drawingml/2006/picture">
+                  <pic:nvPicPr>
+                    <pic:cNvPr id="46" name="Picture 46" descr="Graphical user interface, text, application, email&#10;&#10;Description automatically generated"/>
+                    <pic:cNvPicPr>
+                      <a:picLocks noChangeAspect="1" noChangeArrowheads="1"/>
+                    </pic:cNvPicPr>
+                  </pic:nvPicPr>
+                  <pic:blipFill>
+                    <a:blip r:embed="rId47">
+                      <a:extLst>
+                        <a:ext uri="{28A0092B-C50C-407E-A947-70E740481C1C}">
+                          <a14:useLocalDpi xmlns:a14="http://schemas.microsoft.com/office/drawing/2010/main" val="0"/>
+                        </a:ext>
+                      </a:extLst>
+                    </a:blip>
+                    <a:srcRect/>
+                    <a:stretch>
+                      <a:fillRect/>
+                    </a:stretch>
+                  </pic:blipFill>
+                  <pic:spPr bwMode="auto">
+                    <a:xfrm>
+                      <a:off x="0" y="0"/>
+                      <a:ext cx="5760720" cy="2579370"/>
+                    </a:xfrm>
+                    <a:prstGeom prst="rect">
+                      <a:avLst/>
+                    </a:prstGeom>
+                    <a:noFill/>
+                    <a:ln>
+                      <a:noFill/>
+                    </a:ln>
+                  </pic:spPr>
+                </pic:pic>
+              </a:graphicData>
+            </a:graphic>
+          </wp:inline>
+        </w:drawing>
+      </w:r>
+      <w:r>
+        <w:rPr>
+          <w:lang w:eastAsia="en-GB"/>
+        </w:rPr>
+        <w:br/>
+      </w:r>
+      <w:r>
+        <w:rPr>
+          <w:lang w:eastAsia="en-GB"/>
+        </w:rPr>
+        <w:br/>
+      </w:r>
+      <w:r>
+        <w:rPr>
+          <w:lang w:eastAsia="en-GB"/>
+        </w:rPr>
+        <w:t>If we want to check what we’re sending in as data can also be used and checked into tests as well.</w:t>
+      </w:r>
+      <w:r>
+        <w:rPr>
+          <w:lang w:eastAsia="en-GB"/>
+        </w:rPr>
+        <w:br/>
+      </w:r>
+      <w:r>
+        <w:rPr>
+          <w:noProof/>
+        </w:rPr>
+        <w:drawing>
+          <wp:inline distT="0" distB="0" distL="0" distR="0" wp14:anchorId="4ADD73D8" wp14:editId="5B313134">
+            <wp:extent cx="4095750" cy="2333625"/>
+            <wp:effectExtent l="0" t="0" r="0" b="9525"/>
+            <wp:docPr id="47" name="Picture 47" descr="Graphical user interface, text, application&#10;&#10;Description automatically generated"/>
+            <wp:cNvGraphicFramePr>
+              <a:graphicFrameLocks xmlns:a="http://schemas.openxmlformats.org/drawingml/2006/main" noChangeAspect="1"/>
+            </wp:cNvGraphicFramePr>
+            <a:graphic xmlns:a="http://schemas.openxmlformats.org/drawingml/2006/main">
+              <a:graphicData uri="http://schemas.openxmlformats.org/drawingml/2006/picture">
+                <pic:pic xmlns:pic="http://schemas.openxmlformats.org/drawingml/2006/picture">
+                  <pic:nvPicPr>
+                    <pic:cNvPr id="47" name="Picture 47" descr="Graphical user interface, text, application&#10;&#10;Description automatically generated"/>
+                    <pic:cNvPicPr>
+                      <a:picLocks noChangeAspect="1" noChangeArrowheads="1"/>
+                    </pic:cNvPicPr>
+                  </pic:nvPicPr>
+                  <pic:blipFill>
+                    <a:blip r:embed="rId48">
+                      <a:extLst>
+                        <a:ext uri="{28A0092B-C50C-407E-A947-70E740481C1C}">
+                          <a14:useLocalDpi xmlns:a14="http://schemas.microsoft.com/office/drawing/2010/main" val="0"/>
+                        </a:ext>
+                      </a:extLst>
+                    </a:blip>
+                    <a:srcRect/>
+                    <a:stretch>
+                      <a:fillRect/>
+                    </a:stretch>
+                  </pic:blipFill>
+                  <pic:spPr bwMode="auto">
+                    <a:xfrm>
+                      <a:off x="0" y="0"/>
+                      <a:ext cx="4095750" cy="2333625"/>
+                    </a:xfrm>
+                    <a:prstGeom prst="rect">
+                      <a:avLst/>
+                    </a:prstGeom>
+                    <a:noFill/>
+                    <a:ln>
+                      <a:noFill/>
+                    </a:ln>
+                  </pic:spPr>
+                </pic:pic>
+              </a:graphicData>
+            </a:graphic>
+          </wp:inline>
+        </w:drawing>
+      </w:r>
+      <w:r>
+        <w:rPr>
+          <w:lang w:eastAsia="en-GB"/>
+        </w:rPr>
+        <w:br/>
+        <w:t>For example, if we want to test for other values than 200</w:t>
+      </w:r>
+      <w:r>
+        <w:rPr>
+          <w:noProof/>
+        </w:rPr>
+        <w:drawing>
+          <wp:inline distT="0" distB="0" distL="0" distR="0" wp14:anchorId="3BD41756" wp14:editId="3DDFFF39">
+            <wp:extent cx="5760720" cy="1723390"/>
+            <wp:effectExtent l="0" t="0" r="0" b="0"/>
+            <wp:docPr id="48" name="Picture 48" descr="Graphical user interface, text, application, email&#10;&#10;Description automatically generated"/>
+            <wp:cNvGraphicFramePr>
+              <a:graphicFrameLocks xmlns:a="http://schemas.openxmlformats.org/drawingml/2006/main" noChangeAspect="1"/>
+            </wp:cNvGraphicFramePr>
+            <a:graphic xmlns:a="http://schemas.openxmlformats.org/drawingml/2006/main">
+              <a:graphicData uri="http://schemas.openxmlformats.org/drawingml/2006/picture">
+                <pic:pic xmlns:pic="http://schemas.openxmlformats.org/drawingml/2006/picture">
+                  <pic:nvPicPr>
+                    <pic:cNvPr id="48" name="Picture 48" descr="Graphical user interface, text, application, email&#10;&#10;Description automatically generated"/>
+                    <pic:cNvPicPr>
+                      <a:picLocks noChangeAspect="1" noChangeArrowheads="1"/>
+                    </pic:cNvPicPr>
+                  </pic:nvPicPr>
+                  <pic:blipFill>
+                    <a:blip r:embed="rId49">
+                      <a:extLst>
+                        <a:ext uri="{28A0092B-C50C-407E-A947-70E740481C1C}">
+                          <a14:useLocalDpi xmlns:a14="http://schemas.microsoft.com/office/drawing/2010/main" val="0"/>
+                        </a:ext>
+                      </a:extLst>
+                    </a:blip>
+                    <a:srcRect/>
+                    <a:stretch>
+                      <a:fillRect/>
+                    </a:stretch>
+                  </pic:blipFill>
+                  <pic:spPr bwMode="auto">
+                    <a:xfrm>
+                      <a:off x="0" y="0"/>
+                      <a:ext cx="5760720" cy="1723390"/>
+                    </a:xfrm>
+                    <a:prstGeom prst="rect">
+                      <a:avLst/>
+                    </a:prstGeom>
+                    <a:noFill/>
+                    <a:ln>
+                      <a:noFill/>
+                    </a:ln>
+                  </pic:spPr>
+                </pic:pic>
+              </a:graphicData>
+            </a:graphic>
+          </wp:inline>
+        </w:drawing>
+      </w:r>
+    </w:p>
+    <w:p>
+      <w:pPr>
+        <w:rPr>
+          <w:lang w:eastAsia="en-GB"/>
+        </w:rPr>
+      </w:pPr>
+      <w:r>
+        <w:rPr>
+          <w:lang w:eastAsia="en-GB"/>
+        </w:rPr>
+        <w:br w:type="page"/>
+      </w:r>
+    </w:p>
+    <w:p>
+      <w:pPr>
+        <w:pStyle w:val="Heading2"/>
+        <w:rPr>
+          <w:lang w:eastAsia="en-GB"/>
+        </w:rPr>
+      </w:pPr>
+      <w:r>
+        <w:rPr>
+          <w:lang w:eastAsia="en-GB"/>
+        </w:rPr>
+        <w:lastRenderedPageBreak/>
+        <w:t>Section 12: Mock servers</w:t>
+      </w:r>
+    </w:p>
+    <w:p>
+      <w:pPr>
+        <w:rPr>
+          <w:lang w:eastAsia="en-GB"/>
+        </w:rPr>
+      </w:pPr>
+      <w:r>
+        <w:rPr>
+          <w:lang w:eastAsia="en-GB"/>
+        </w:rPr>
+        <w:t>A mock server is a fake API that simulates another server’s response.</w:t>
+      </w:r>
+      <w:r>
+        <w:rPr>
+          <w:lang w:eastAsia="en-GB"/>
+        </w:rPr>
+        <w:br/>
+        <w:t xml:space="preserve">We can use a mock server to define a first iteration </w:t>
+      </w:r>
+      <w:proofErr w:type="gramStart"/>
+      <w:r>
+        <w:rPr>
+          <w:lang w:eastAsia="en-GB"/>
+        </w:rPr>
+        <w:t>and  to</w:t>
+      </w:r>
+      <w:proofErr w:type="gramEnd"/>
+      <w:r>
+        <w:rPr>
+          <w:lang w:eastAsia="en-GB"/>
+        </w:rPr>
+        <w:t xml:space="preserve"> define the API structure and to know how our response should look like, etc.</w:t>
+      </w:r>
+      <w:r>
+        <w:rPr>
+          <w:lang w:eastAsia="en-GB"/>
+        </w:rPr>
+        <w:br/>
+        <w:t>To create our own mock server on Postman: Top left menu: new</w:t>
+      </w:r>
+      <w:r>
+        <w:rPr>
+          <w:lang w:eastAsia="en-GB"/>
+        </w:rPr>
+        <w:sym w:font="Wingdings" w:char="F0E0"/>
+      </w:r>
+      <w:r>
+        <w:rPr>
+          <w:lang w:eastAsia="en-GB"/>
+        </w:rPr>
+        <w:t xml:space="preserve"> Mock server</w:t>
+      </w:r>
+      <w:r>
+        <w:rPr>
+          <w:lang w:eastAsia="en-GB"/>
+        </w:rPr>
+        <w:br/>
+      </w:r>
+      <w:r>
+        <w:rPr>
+          <w:noProof/>
+        </w:rPr>
+        <w:drawing>
+          <wp:inline distT="0" distB="0" distL="0" distR="0" wp14:anchorId="440DF9E0" wp14:editId="42AD9D84">
+            <wp:extent cx="5760720" cy="3764915"/>
+            <wp:effectExtent l="0" t="0" r="0" b="6985"/>
+            <wp:docPr id="49" name="Picture 49" descr="Graphical user interface, text, application, email&#10;&#10;Description automatically generated"/>
+            <wp:cNvGraphicFramePr>
+              <a:graphicFrameLocks xmlns:a="http://schemas.openxmlformats.org/drawingml/2006/main" noChangeAspect="1"/>
+            </wp:cNvGraphicFramePr>
+            <a:graphic xmlns:a="http://schemas.openxmlformats.org/drawingml/2006/main">
+              <a:graphicData uri="http://schemas.openxmlformats.org/drawingml/2006/picture">
+                <pic:pic xmlns:pic="http://schemas.openxmlformats.org/drawingml/2006/picture">
+                  <pic:nvPicPr>
+                    <pic:cNvPr id="49" name="Picture 49" descr="Graphical user interface, text, application, email&#10;&#10;Description automatically generated"/>
+                    <pic:cNvPicPr>
+                      <a:picLocks noChangeAspect="1" noChangeArrowheads="1"/>
+                    </pic:cNvPicPr>
+                  </pic:nvPicPr>
+                  <pic:blipFill>
+                    <a:blip r:embed="rId50">
+                      <a:extLst>
+                        <a:ext uri="{28A0092B-C50C-407E-A947-70E740481C1C}">
+                          <a14:useLocalDpi xmlns:a14="http://schemas.microsoft.com/office/drawing/2010/main" val="0"/>
+                        </a:ext>
+                      </a:extLst>
+                    </a:blip>
+                    <a:srcRect/>
+                    <a:stretch>
+                      <a:fillRect/>
+                    </a:stretch>
+                  </pic:blipFill>
+                  <pic:spPr bwMode="auto">
+                    <a:xfrm>
+                      <a:off x="0" y="0"/>
+                      <a:ext cx="5760720" cy="3764915"/>
+                    </a:xfrm>
+                    <a:prstGeom prst="rect">
+                      <a:avLst/>
+                    </a:prstGeom>
+                    <a:noFill/>
+                    <a:ln>
+                      <a:noFill/>
+                    </a:ln>
+                  </pic:spPr>
+                </pic:pic>
+              </a:graphicData>
+            </a:graphic>
+          </wp:inline>
+        </w:drawing>
+      </w:r>
+    </w:p>
+    <w:p>
+      <w:pPr>
+        <w:rPr>
+          <w:lang w:eastAsia="en-GB"/>
+        </w:rPr>
+      </w:pPr>
+      <w:r>
+        <w:rPr>
+          <w:lang w:eastAsia="en-GB"/>
+        </w:rPr>
+        <w:t xml:space="preserve">Which brings us to this screen: </w:t>
+      </w:r>
+      <w:r>
+        <w:rPr>
+          <w:lang w:eastAsia="en-GB"/>
+        </w:rPr>
+        <w:br/>
+      </w:r>
+      <w:r>
+        <w:rPr>
+          <w:noProof/>
+        </w:rPr>
+        <w:drawing>
+          <wp:inline distT="0" distB="0" distL="0" distR="0" wp14:anchorId="089F148B" wp14:editId="1A715FAF">
+            <wp:extent cx="6000750" cy="2219193"/>
+            <wp:effectExtent l="0" t="0" r="0" b="0"/>
+            <wp:docPr id="51" name="Picture 51" descr="Table&#10;&#10;Description automatically generated"/>
+            <wp:cNvGraphicFramePr>
+              <a:graphicFrameLocks xmlns:a="http://schemas.openxmlformats.org/drawingml/2006/main" noChangeAspect="1"/>
+            </wp:cNvGraphicFramePr>
+            <a:graphic xmlns:a="http://schemas.openxmlformats.org/drawingml/2006/main">
+              <a:graphicData uri="http://schemas.openxmlformats.org/drawingml/2006/picture">
+                <pic:pic xmlns:pic="http://schemas.openxmlformats.org/drawingml/2006/picture">
+                  <pic:nvPicPr>
+                    <pic:cNvPr id="51" name="Picture 51" descr="Table&#10;&#10;Description automatically generated"/>
+                    <pic:cNvPicPr>
+                      <a:picLocks noChangeAspect="1" noChangeArrowheads="1"/>
+                    </pic:cNvPicPr>
+                  </pic:nvPicPr>
+                  <pic:blipFill>
+                    <a:blip r:embed="rId51" cstate="print">
+                      <a:extLst>
+                        <a:ext uri="{28A0092B-C50C-407E-A947-70E740481C1C}">
+                          <a14:useLocalDpi xmlns:a14="http://schemas.microsoft.com/office/drawing/2010/main" val="0"/>
+                        </a:ext>
+                      </a:extLst>
+                    </a:blip>
+                    <a:srcRect/>
+                    <a:stretch>
+                      <a:fillRect/>
+                    </a:stretch>
+                  </pic:blipFill>
+                  <pic:spPr bwMode="auto">
+                    <a:xfrm>
+                      <a:off x="0" y="0"/>
+                      <a:ext cx="6009959" cy="2222599"/>
+                    </a:xfrm>
+                    <a:prstGeom prst="rect">
+                      <a:avLst/>
+                    </a:prstGeom>
+                    <a:noFill/>
+                    <a:ln>
+                      <a:noFill/>
+                    </a:ln>
+                  </pic:spPr>
+                </pic:pic>
+              </a:graphicData>
+            </a:graphic>
+          </wp:inline>
+        </w:drawing>
+      </w:r>
+    </w:p>
+    <w:p>
+      <w:pPr>
+        <w:rPr>
+          <w:lang w:eastAsia="en-GB"/>
+        </w:rPr>
+      </w:pPr>
+      <w:r>
+        <w:rPr>
+          <w:lang w:eastAsia="en-GB"/>
+        </w:rPr>
+        <w:lastRenderedPageBreak/>
+        <w:t>Our created mock servers can be found here:</w:t>
+      </w:r>
+      <w:r>
+        <w:rPr>
+          <w:lang w:eastAsia="en-GB"/>
+        </w:rPr>
+        <w:br/>
+      </w:r>
+      <w:r>
+        <w:rPr>
+          <w:noProof/>
+        </w:rPr>
+        <w:drawing>
+          <wp:inline distT="0" distB="0" distL="0" distR="0" wp14:anchorId="68E7C7EF" wp14:editId="1E47A3B1">
+            <wp:extent cx="3714750" cy="4429125"/>
+            <wp:effectExtent l="0" t="0" r="0" b="9525"/>
+            <wp:docPr id="52" name="Picture 52" descr="Graphical user interface, application&#10;&#10;Description automatically generated"/>
+            <wp:cNvGraphicFramePr>
+              <a:graphicFrameLocks xmlns:a="http://schemas.openxmlformats.org/drawingml/2006/main" noChangeAspect="1"/>
+            </wp:cNvGraphicFramePr>
+            <a:graphic xmlns:a="http://schemas.openxmlformats.org/drawingml/2006/main">
+              <a:graphicData uri="http://schemas.openxmlformats.org/drawingml/2006/picture">
+                <pic:pic xmlns:pic="http://schemas.openxmlformats.org/drawingml/2006/picture">
+                  <pic:nvPicPr>
+                    <pic:cNvPr id="52" name="Picture 52" descr="Graphical user interface, application&#10;&#10;Description automatically generated"/>
+                    <pic:cNvPicPr>
+                      <a:picLocks noChangeAspect="1" noChangeArrowheads="1"/>
+                    </pic:cNvPicPr>
+                  </pic:nvPicPr>
+                  <pic:blipFill>
+                    <a:blip r:embed="rId52">
+                      <a:extLst>
+                        <a:ext uri="{28A0092B-C50C-407E-A947-70E740481C1C}">
+                          <a14:useLocalDpi xmlns:a14="http://schemas.microsoft.com/office/drawing/2010/main" val="0"/>
+                        </a:ext>
+                      </a:extLst>
+                    </a:blip>
+                    <a:srcRect/>
+                    <a:stretch>
+                      <a:fillRect/>
+                    </a:stretch>
+                  </pic:blipFill>
+                  <pic:spPr bwMode="auto">
+                    <a:xfrm>
+                      <a:off x="0" y="0"/>
+                      <a:ext cx="3714750" cy="4429125"/>
+                    </a:xfrm>
+                    <a:prstGeom prst="rect">
+                      <a:avLst/>
+                    </a:prstGeom>
+                    <a:noFill/>
+                    <a:ln>
+                      <a:noFill/>
+                    </a:ln>
+                  </pic:spPr>
+                </pic:pic>
+              </a:graphicData>
+            </a:graphic>
+          </wp:inline>
+        </w:drawing>
+      </w:r>
+      <w:r>
+        <w:rPr>
+          <w:lang w:eastAsia="en-GB"/>
+        </w:rPr>
+        <w:br/>
+      </w:r>
+      <w:r>
+        <w:rPr>
+          <w:lang w:eastAsia="en-GB"/>
+        </w:rPr>
+        <w:br/>
+      </w:r>
+    </w:p>
+    <w:p>
+      <w:pPr>
+        <w:rPr>
+          <w:lang w:eastAsia="en-GB"/>
+        </w:rPr>
+      </w:pPr>
+      <w:r>
+        <w:rPr>
+          <w:lang w:eastAsia="en-GB"/>
+        </w:rPr>
+        <w:br w:type="page"/>
+      </w:r>
+    </w:p>
+    <w:p>
+      <w:pPr>
+        <w:pStyle w:val="Heading2"/>
+        <w:rPr>
+          <w:lang w:eastAsia="en-GB"/>
+        </w:rPr>
+      </w:pPr>
+      <w:r>
+        <w:rPr>
+          <w:lang w:eastAsia="en-GB"/>
+        </w:rPr>
+        <w:lastRenderedPageBreak/>
+        <w:t>Section 14: Authentication/authorization</w:t>
+      </w:r>
+    </w:p>
+    <w:p>
+      <w:pPr>
+        <w:rPr>
+          <w:lang w:eastAsia="en-GB"/>
+        </w:rPr>
+      </w:pPr>
+      <w:r>
+        <w:rPr>
+          <w:lang w:eastAsia="en-GB"/>
+        </w:rPr>
+        <w:t>There are multiple ways of authentication available on Postman as shown below.</w:t>
+      </w:r>
+      <w:r>
+        <w:rPr>
+          <w:lang w:eastAsia="en-GB"/>
+        </w:rPr>
+        <w:br/>
+      </w:r>
+      <w:r>
+        <w:rPr>
+          <w:noProof/>
+        </w:rPr>
+        <w:drawing>
+          <wp:inline distT="0" distB="0" distL="0" distR="0" wp14:anchorId="61A62E19" wp14:editId="6C3E3E26">
+            <wp:extent cx="5760720" cy="2527300"/>
+            <wp:effectExtent l="0" t="0" r="0" b="6350"/>
+            <wp:docPr id="54" name="Picture 54" descr="A picture containing graphical user interface&#10;&#10;Description automatically generated"/>
+            <wp:cNvGraphicFramePr>
+              <a:graphicFrameLocks xmlns:a="http://schemas.openxmlformats.org/drawingml/2006/main" noChangeAspect="1"/>
+            </wp:cNvGraphicFramePr>
+            <a:graphic xmlns:a="http://schemas.openxmlformats.org/drawingml/2006/main">
+              <a:graphicData uri="http://schemas.openxmlformats.org/drawingml/2006/picture">
+                <pic:pic xmlns:pic="http://schemas.openxmlformats.org/drawingml/2006/picture">
+                  <pic:nvPicPr>
+                    <pic:cNvPr id="54" name="Picture 54" descr="A picture containing graphical user interface&#10;&#10;Description automatically generated"/>
+                    <pic:cNvPicPr>
+                      <a:picLocks noChangeAspect="1" noChangeArrowheads="1"/>
+                    </pic:cNvPicPr>
+                  </pic:nvPicPr>
+                  <pic:blipFill>
+                    <a:blip r:embed="rId53">
+                      <a:extLst>
+                        <a:ext uri="{28A0092B-C50C-407E-A947-70E740481C1C}">
+                          <a14:useLocalDpi xmlns:a14="http://schemas.microsoft.com/office/drawing/2010/main" val="0"/>
+                        </a:ext>
+                      </a:extLst>
+                    </a:blip>
+                    <a:srcRect/>
+                    <a:stretch>
+                      <a:fillRect/>
+                    </a:stretch>
+                  </pic:blipFill>
+                  <pic:spPr bwMode="auto">
+                    <a:xfrm>
+                      <a:off x="0" y="0"/>
+                      <a:ext cx="5760720" cy="2527300"/>
+                    </a:xfrm>
+                    <a:prstGeom prst="rect">
+                      <a:avLst/>
+                    </a:prstGeom>
+                    <a:noFill/>
+                    <a:ln>
+                      <a:noFill/>
+                    </a:ln>
+                  </pic:spPr>
+                </pic:pic>
+              </a:graphicData>
+            </a:graphic>
+          </wp:inline>
+        </w:drawing>
+      </w:r>
+      <w:r>
+        <w:rPr>
+          <w:lang w:eastAsia="en-GB"/>
+        </w:rPr>
+        <w:br/>
+        <w:t>The basic access authentication is a simple method, it uses a username and password that are both sent as a header value and the server then responds and will accept or reject the request based on the sent username and password combination.</w:t>
+      </w:r>
+      <w:r>
+        <w:rPr>
+          <w:lang w:eastAsia="en-GB"/>
+        </w:rPr>
+        <w:br/>
+      </w:r>
+      <w:r>
+        <w:rPr>
+          <w:lang w:eastAsia="en-GB"/>
+        </w:rPr>
+        <w:br/>
+      </w:r>
+      <w:r>
+        <w:rPr>
+          <w:lang w:eastAsia="en-GB"/>
+        </w:rPr>
+        <w:t>The OAuth 2.0 authorization is a protocol that allows a user to grant a third-party web site or application access to the user's protected resources, without necessarily revealing their long-term credentials</w:t>
       </w:r>
     </w:p>
     <w:sectPr>

</xml_diff>